<commit_message>
Release 1.3.0 (see manual)
</commit_message>
<xml_diff>
--- a/JAddin-Manual.docx
+++ b/JAddin-Manual.docx
@@ -176,879 +176,809 @@
           <w:lang w:val="en-US"/>
         </w:rPr>
       </w:pPr>
-    </w:p>
-    <w:p>
-      <w:pPr>
-        <w:jc w:val="center"/>
-        <w:rPr>
-          <w:noProof/>
-        </w:rPr>
-      </w:pPr>
-      <w:bookmarkStart w:id="0" w:name="_Toc163300109"/>
-      <w:r>
-        <w:rPr>
-          <w:lang w:val="en-US"/>
-        </w:rPr>
-        <w:t>Table of content</w:t>
-      </w:r>
-      <w:r>
-        <w:rPr>
-          <w:lang w:val="en-US"/>
-        </w:rPr>
-        <w:br/>
-      </w:r>
-      <w:r>
-        <w:rPr>
-          <w:spacing w:val="15"/>
-          <w:szCs w:val="22"/>
-          <w:lang w:val="en-US"/>
-        </w:rPr>
-        <w:fldChar w:fldCharType="begin"/>
-      </w:r>
-      <w:r>
-        <w:rPr>
-          <w:spacing w:val="15"/>
-          <w:szCs w:val="22"/>
-          <w:lang w:val="en-US"/>
-        </w:rPr>
-        <w:instrText xml:space="preserve"> TOC \o "1-3" </w:instrText>
-      </w:r>
-      <w:r>
-        <w:rPr>
-          <w:spacing w:val="15"/>
-          <w:szCs w:val="22"/>
-          <w:lang w:val="en-US"/>
-        </w:rPr>
-        <w:fldChar w:fldCharType="separate"/>
-      </w:r>
-    </w:p>
-    <w:p>
-      <w:pPr>
-        <w:pStyle w:val="Verzeichnis1"/>
-        <w:tabs>
-          <w:tab w:val="left" w:pos="398"/>
-          <w:tab w:val="right" w:leader="dot" w:pos="9621"/>
-        </w:tabs>
-        <w:rPr>
-          <w:rFonts w:asciiTheme="minorHAnsi" w:eastAsiaTheme="minorEastAsia" w:hAnsiTheme="minorHAnsi" w:cstheme="minorBidi"/>
-          <w:noProof/>
-          <w:sz w:val="24"/>
-          <w:szCs w:val="24"/>
-          <w:lang w:val="de-DE" w:eastAsia="ja-JP"/>
-        </w:rPr>
-      </w:pPr>
-      <w:r>
-        <w:rPr>
-          <w:noProof/>
-          <w:lang w:val="en-US"/>
-        </w:rPr>
-        <w:t>1.</w:t>
-      </w:r>
-      <w:r>
-        <w:rPr>
-          <w:rFonts w:asciiTheme="minorHAnsi" w:eastAsiaTheme="minorEastAsia" w:hAnsiTheme="minorHAnsi" w:cstheme="minorBidi"/>
-          <w:noProof/>
-          <w:sz w:val="24"/>
-          <w:szCs w:val="24"/>
-          <w:lang w:val="de-DE" w:eastAsia="ja-JP"/>
-        </w:rPr>
-        <w:tab/>
-      </w:r>
-      <w:r>
-        <w:rPr>
-          <w:noProof/>
-          <w:lang w:val="en-US"/>
-        </w:rPr>
-        <w:t>Introduction</w:t>
-      </w:r>
-      <w:r>
-        <w:rPr>
-          <w:noProof/>
-        </w:rPr>
-        <w:tab/>
-      </w:r>
-      <w:r>
-        <w:rPr>
-          <w:noProof/>
-        </w:rPr>
-        <w:fldChar w:fldCharType="begin"/>
-      </w:r>
-      <w:r>
-        <w:rPr>
-          <w:noProof/>
-        </w:rPr>
-        <w:instrText xml:space="preserve"> PAGEREF _Toc261178481 \h </w:instrText>
-      </w:r>
-      <w:r>
-        <w:rPr>
-          <w:noProof/>
-        </w:rPr>
-      </w:r>
-      <w:r>
-        <w:rPr>
-          <w:noProof/>
-        </w:rPr>
-        <w:fldChar w:fldCharType="separate"/>
-      </w:r>
-      <w:r>
-        <w:rPr>
-          <w:noProof/>
-        </w:rPr>
-        <w:t>2</w:t>
-      </w:r>
-      <w:r>
-        <w:rPr>
-          <w:noProof/>
-        </w:rPr>
-        <w:fldChar w:fldCharType="end"/>
-      </w:r>
-    </w:p>
-    <w:p>
-      <w:pPr>
-        <w:pStyle w:val="Verzeichnis1"/>
-        <w:tabs>
-          <w:tab w:val="left" w:pos="398"/>
-          <w:tab w:val="right" w:leader="dot" w:pos="9621"/>
-        </w:tabs>
-        <w:rPr>
-          <w:rFonts w:asciiTheme="minorHAnsi" w:eastAsiaTheme="minorEastAsia" w:hAnsiTheme="minorHAnsi" w:cstheme="minorBidi"/>
-          <w:noProof/>
-          <w:sz w:val="24"/>
-          <w:szCs w:val="24"/>
-          <w:lang w:val="de-DE" w:eastAsia="ja-JP"/>
-        </w:rPr>
-      </w:pPr>
-      <w:r>
-        <w:rPr>
-          <w:noProof/>
-          <w:lang w:val="en-US"/>
-        </w:rPr>
-        <w:t>2.</w:t>
-      </w:r>
-      <w:r>
-        <w:rPr>
-          <w:rFonts w:asciiTheme="minorHAnsi" w:eastAsiaTheme="minorEastAsia" w:hAnsiTheme="minorHAnsi" w:cstheme="minorBidi"/>
-          <w:noProof/>
-          <w:sz w:val="24"/>
-          <w:szCs w:val="24"/>
-          <w:lang w:val="de-DE" w:eastAsia="ja-JP"/>
-        </w:rPr>
-        <w:tab/>
-      </w:r>
-      <w:r>
-        <w:rPr>
-          <w:noProof/>
-          <w:lang w:val="en-US"/>
-        </w:rPr>
-        <w:t>Freeware License</w:t>
-      </w:r>
-      <w:r>
-        <w:rPr>
-          <w:noProof/>
-        </w:rPr>
-        <w:tab/>
-      </w:r>
-      <w:r>
-        <w:rPr>
-          <w:noProof/>
-        </w:rPr>
-        <w:fldChar w:fldCharType="begin"/>
-      </w:r>
-      <w:r>
-        <w:rPr>
-          <w:noProof/>
-        </w:rPr>
-        <w:instrText xml:space="preserve"> PAGEREF _Toc261178482 \h </w:instrText>
-      </w:r>
-      <w:r>
-        <w:rPr>
-          <w:noProof/>
-        </w:rPr>
-      </w:r>
-      <w:r>
-        <w:rPr>
-          <w:noProof/>
-        </w:rPr>
-        <w:fldChar w:fldCharType="separate"/>
-      </w:r>
-      <w:r>
-        <w:rPr>
-          <w:noProof/>
-        </w:rPr>
-        <w:t>2</w:t>
-      </w:r>
-      <w:r>
-        <w:rPr>
-          <w:noProof/>
-        </w:rPr>
-        <w:fldChar w:fldCharType="end"/>
-      </w:r>
-    </w:p>
-    <w:p>
-      <w:pPr>
-        <w:pStyle w:val="Verzeichnis1"/>
-        <w:tabs>
-          <w:tab w:val="left" w:pos="398"/>
-          <w:tab w:val="right" w:leader="dot" w:pos="9621"/>
-        </w:tabs>
-        <w:rPr>
-          <w:rFonts w:asciiTheme="minorHAnsi" w:eastAsiaTheme="minorEastAsia" w:hAnsiTheme="minorHAnsi" w:cstheme="minorBidi"/>
-          <w:noProof/>
-          <w:sz w:val="24"/>
-          <w:szCs w:val="24"/>
-          <w:lang w:val="de-DE" w:eastAsia="ja-JP"/>
-        </w:rPr>
-      </w:pPr>
-      <w:r>
-        <w:rPr>
-          <w:noProof/>
-          <w:lang w:val="en-US"/>
-        </w:rPr>
-        <w:t>3.</w:t>
-      </w:r>
-      <w:r>
-        <w:rPr>
-          <w:rFonts w:asciiTheme="minorHAnsi" w:eastAsiaTheme="minorEastAsia" w:hAnsiTheme="minorHAnsi" w:cstheme="minorBidi"/>
-          <w:noProof/>
-          <w:sz w:val="24"/>
-          <w:szCs w:val="24"/>
-          <w:lang w:val="de-DE" w:eastAsia="ja-JP"/>
-        </w:rPr>
-        <w:tab/>
-      </w:r>
-      <w:r>
-        <w:rPr>
-          <w:noProof/>
-          <w:lang w:val="en-US"/>
-        </w:rPr>
-        <w:t>Download</w:t>
-      </w:r>
-      <w:r>
-        <w:rPr>
-          <w:noProof/>
-        </w:rPr>
-        <w:tab/>
-      </w:r>
-      <w:r>
-        <w:rPr>
-          <w:noProof/>
-        </w:rPr>
-        <w:fldChar w:fldCharType="begin"/>
-      </w:r>
-      <w:r>
-        <w:rPr>
-          <w:noProof/>
-        </w:rPr>
-        <w:instrText xml:space="preserve"> PAGEREF _Toc261178483 \h </w:instrText>
-      </w:r>
-      <w:r>
-        <w:rPr>
-          <w:noProof/>
-        </w:rPr>
-      </w:r>
-      <w:r>
-        <w:rPr>
-          <w:noProof/>
-        </w:rPr>
-        <w:fldChar w:fldCharType="separate"/>
-      </w:r>
-      <w:r>
-        <w:rPr>
-          <w:noProof/>
-        </w:rPr>
-        <w:t>2</w:t>
-      </w:r>
-      <w:r>
-        <w:rPr>
-          <w:noProof/>
-        </w:rPr>
-        <w:fldChar w:fldCharType="end"/>
-      </w:r>
-    </w:p>
-    <w:p>
-      <w:pPr>
-        <w:pStyle w:val="Verzeichnis1"/>
-        <w:tabs>
-          <w:tab w:val="left" w:pos="398"/>
-          <w:tab w:val="right" w:leader="dot" w:pos="9621"/>
-        </w:tabs>
-        <w:rPr>
-          <w:rFonts w:asciiTheme="minorHAnsi" w:eastAsiaTheme="minorEastAsia" w:hAnsiTheme="minorHAnsi" w:cstheme="minorBidi"/>
-          <w:noProof/>
-          <w:sz w:val="24"/>
-          <w:szCs w:val="24"/>
-          <w:lang w:val="de-DE" w:eastAsia="ja-JP"/>
-        </w:rPr>
-      </w:pPr>
-      <w:r>
-        <w:rPr>
-          <w:noProof/>
-          <w:lang w:val="en-US"/>
-        </w:rPr>
-        <w:t>4.</w:t>
-      </w:r>
-      <w:r>
-        <w:rPr>
-          <w:rFonts w:asciiTheme="minorHAnsi" w:eastAsiaTheme="minorEastAsia" w:hAnsiTheme="minorHAnsi" w:cstheme="minorBidi"/>
-          <w:noProof/>
-          <w:sz w:val="24"/>
-          <w:szCs w:val="24"/>
-          <w:lang w:val="de-DE" w:eastAsia="ja-JP"/>
-        </w:rPr>
-        <w:tab/>
-      </w:r>
-      <w:r>
-        <w:rPr>
-          <w:noProof/>
-          <w:lang w:val="en-US"/>
-        </w:rPr>
-        <w:t>Installation</w:t>
-      </w:r>
-      <w:r>
-        <w:rPr>
-          <w:noProof/>
-        </w:rPr>
-        <w:tab/>
-      </w:r>
-      <w:r>
-        <w:rPr>
-          <w:noProof/>
-        </w:rPr>
-        <w:fldChar w:fldCharType="begin"/>
-      </w:r>
-      <w:r>
-        <w:rPr>
-          <w:noProof/>
-        </w:rPr>
-        <w:instrText xml:space="preserve"> PAGEREF _Toc261178484 \h </w:instrText>
-      </w:r>
-      <w:r>
-        <w:rPr>
-          <w:noProof/>
-        </w:rPr>
-      </w:r>
-      <w:r>
-        <w:rPr>
-          <w:noProof/>
-        </w:rPr>
-        <w:fldChar w:fldCharType="separate"/>
-      </w:r>
-      <w:r>
-        <w:rPr>
-          <w:noProof/>
-        </w:rPr>
-        <w:t>2</w:t>
-      </w:r>
-      <w:r>
-        <w:rPr>
-          <w:noProof/>
-        </w:rPr>
-        <w:fldChar w:fldCharType="end"/>
-      </w:r>
-    </w:p>
-    <w:p>
-      <w:pPr>
-        <w:pStyle w:val="Verzeichnis1"/>
-        <w:tabs>
-          <w:tab w:val="left" w:pos="398"/>
-          <w:tab w:val="right" w:leader="dot" w:pos="9621"/>
-        </w:tabs>
-        <w:rPr>
-          <w:rFonts w:asciiTheme="minorHAnsi" w:eastAsiaTheme="minorEastAsia" w:hAnsiTheme="minorHAnsi" w:cstheme="minorBidi"/>
-          <w:noProof/>
-          <w:sz w:val="24"/>
-          <w:szCs w:val="24"/>
-          <w:lang w:val="de-DE" w:eastAsia="ja-JP"/>
-        </w:rPr>
-      </w:pPr>
-      <w:r>
-        <w:rPr>
-          <w:noProof/>
-          <w:lang w:val="en-US"/>
-        </w:rPr>
-        <w:t>5.</w:t>
-      </w:r>
-      <w:r>
-        <w:rPr>
-          <w:rFonts w:asciiTheme="minorHAnsi" w:eastAsiaTheme="minorEastAsia" w:hAnsiTheme="minorHAnsi" w:cstheme="minorBidi"/>
-          <w:noProof/>
-          <w:sz w:val="24"/>
-          <w:szCs w:val="24"/>
-          <w:lang w:val="de-DE" w:eastAsia="ja-JP"/>
-        </w:rPr>
-        <w:tab/>
-      </w:r>
-      <w:r>
-        <w:rPr>
-          <w:noProof/>
-          <w:lang w:val="en-US"/>
-        </w:rPr>
-        <w:t>Starting the Application</w:t>
-      </w:r>
-      <w:r>
-        <w:rPr>
-          <w:noProof/>
-        </w:rPr>
-        <w:tab/>
-      </w:r>
-      <w:r>
-        <w:rPr>
-          <w:noProof/>
-        </w:rPr>
-        <w:fldChar w:fldCharType="begin"/>
-      </w:r>
-      <w:r>
-        <w:rPr>
-          <w:noProof/>
-        </w:rPr>
-        <w:instrText xml:space="preserve"> PAGEREF _Toc261178485 \h </w:instrText>
-      </w:r>
-      <w:r>
-        <w:rPr>
-          <w:noProof/>
-        </w:rPr>
-      </w:r>
-      <w:r>
-        <w:rPr>
-          <w:noProof/>
-        </w:rPr>
-        <w:fldChar w:fldCharType="separate"/>
-      </w:r>
-      <w:r>
-        <w:rPr>
-          <w:noProof/>
-        </w:rPr>
-        <w:t>2</w:t>
-      </w:r>
-      <w:r>
-        <w:rPr>
-          <w:noProof/>
-        </w:rPr>
-        <w:fldChar w:fldCharType="end"/>
-      </w:r>
-    </w:p>
-    <w:p>
-      <w:pPr>
-        <w:pStyle w:val="Verzeichnis1"/>
-        <w:tabs>
-          <w:tab w:val="left" w:pos="398"/>
-          <w:tab w:val="right" w:leader="dot" w:pos="9621"/>
-        </w:tabs>
-        <w:rPr>
-          <w:rFonts w:asciiTheme="minorHAnsi" w:eastAsiaTheme="minorEastAsia" w:hAnsiTheme="minorHAnsi" w:cstheme="minorBidi"/>
-          <w:noProof/>
-          <w:sz w:val="24"/>
-          <w:szCs w:val="24"/>
-          <w:lang w:val="de-DE" w:eastAsia="ja-JP"/>
-        </w:rPr>
-      </w:pPr>
-      <w:r>
-        <w:rPr>
-          <w:noProof/>
-          <w:lang w:val="en-US"/>
-        </w:rPr>
-        <w:t>6.</w:t>
-      </w:r>
-      <w:r>
-        <w:rPr>
-          <w:rFonts w:asciiTheme="minorHAnsi" w:eastAsiaTheme="minorEastAsia" w:hAnsiTheme="minorHAnsi" w:cstheme="minorBidi"/>
-          <w:noProof/>
-          <w:sz w:val="24"/>
-          <w:szCs w:val="24"/>
-          <w:lang w:val="de-DE" w:eastAsia="ja-JP"/>
-        </w:rPr>
-        <w:tab/>
-      </w:r>
-      <w:r>
-        <w:rPr>
-          <w:noProof/>
-          <w:lang w:val="en-US"/>
-        </w:rPr>
-        <w:t>Debugging</w:t>
-      </w:r>
-      <w:r>
-        <w:rPr>
-          <w:noProof/>
-        </w:rPr>
-        <w:tab/>
-      </w:r>
-      <w:r>
-        <w:rPr>
-          <w:noProof/>
-        </w:rPr>
-        <w:fldChar w:fldCharType="begin"/>
-      </w:r>
-      <w:r>
-        <w:rPr>
-          <w:noProof/>
-        </w:rPr>
-        <w:instrText xml:space="preserve"> PAGEREF _Toc261178486 \h </w:instrText>
-      </w:r>
-      <w:r>
-        <w:rPr>
-          <w:noProof/>
-        </w:rPr>
-      </w:r>
-      <w:r>
-        <w:rPr>
-          <w:noProof/>
-        </w:rPr>
-        <w:fldChar w:fldCharType="separate"/>
-      </w:r>
-      <w:r>
-        <w:rPr>
-          <w:noProof/>
-        </w:rPr>
-        <w:t>2</w:t>
-      </w:r>
-      <w:r>
-        <w:rPr>
-          <w:noProof/>
-        </w:rPr>
-        <w:fldChar w:fldCharType="end"/>
-      </w:r>
-    </w:p>
-    <w:p>
-      <w:pPr>
-        <w:pStyle w:val="Verzeichnis1"/>
-        <w:tabs>
-          <w:tab w:val="left" w:pos="398"/>
-          <w:tab w:val="right" w:leader="dot" w:pos="9621"/>
-        </w:tabs>
-        <w:rPr>
-          <w:rFonts w:asciiTheme="minorHAnsi" w:eastAsiaTheme="minorEastAsia" w:hAnsiTheme="minorHAnsi" w:cstheme="minorBidi"/>
-          <w:noProof/>
-          <w:sz w:val="24"/>
-          <w:szCs w:val="24"/>
-          <w:lang w:val="de-DE" w:eastAsia="ja-JP"/>
-        </w:rPr>
-      </w:pPr>
-      <w:r>
-        <w:rPr>
-          <w:noProof/>
-          <w:lang w:val="en-US"/>
-        </w:rPr>
-        <w:t>7.</w:t>
-      </w:r>
-      <w:r>
-        <w:rPr>
-          <w:rFonts w:asciiTheme="minorHAnsi" w:eastAsiaTheme="minorEastAsia" w:hAnsiTheme="minorHAnsi" w:cstheme="minorBidi"/>
-          <w:noProof/>
-          <w:sz w:val="24"/>
-          <w:szCs w:val="24"/>
-          <w:lang w:val="de-DE" w:eastAsia="ja-JP"/>
-        </w:rPr>
-        <w:tab/>
-      </w:r>
-      <w:r>
-        <w:rPr>
-          <w:noProof/>
-          <w:lang w:val="en-US"/>
-        </w:rPr>
-        <w:t>Program Flow</w:t>
-      </w:r>
-      <w:r>
-        <w:rPr>
-          <w:noProof/>
-        </w:rPr>
-        <w:tab/>
-      </w:r>
-      <w:r>
-        <w:rPr>
-          <w:noProof/>
-        </w:rPr>
-        <w:fldChar w:fldCharType="begin"/>
-      </w:r>
-      <w:r>
-        <w:rPr>
-          <w:noProof/>
-        </w:rPr>
-        <w:instrText xml:space="preserve"> PAGEREF _Toc261178487 \h </w:instrText>
-      </w:r>
-      <w:r>
-        <w:rPr>
-          <w:noProof/>
-        </w:rPr>
-      </w:r>
-      <w:r>
-        <w:rPr>
-          <w:noProof/>
-        </w:rPr>
-        <w:fldChar w:fldCharType="separate"/>
-      </w:r>
-      <w:r>
-        <w:rPr>
-          <w:noProof/>
-        </w:rPr>
-        <w:t>3</w:t>
-      </w:r>
-      <w:r>
-        <w:rPr>
-          <w:noProof/>
-        </w:rPr>
-        <w:fldChar w:fldCharType="end"/>
-      </w:r>
-    </w:p>
-    <w:p>
-      <w:pPr>
-        <w:pStyle w:val="Verzeichnis1"/>
-        <w:tabs>
-          <w:tab w:val="left" w:pos="398"/>
-          <w:tab w:val="right" w:leader="dot" w:pos="9621"/>
-        </w:tabs>
-        <w:rPr>
-          <w:rFonts w:asciiTheme="minorHAnsi" w:eastAsiaTheme="minorEastAsia" w:hAnsiTheme="minorHAnsi" w:cstheme="minorBidi"/>
-          <w:noProof/>
-          <w:sz w:val="24"/>
-          <w:szCs w:val="24"/>
-          <w:lang w:val="de-DE" w:eastAsia="ja-JP"/>
-        </w:rPr>
-      </w:pPr>
-      <w:r>
-        <w:rPr>
-          <w:noProof/>
-          <w:lang w:val="en-US"/>
-        </w:rPr>
-        <w:t>8.</w:t>
-      </w:r>
-      <w:r>
-        <w:rPr>
-          <w:rFonts w:asciiTheme="minorHAnsi" w:eastAsiaTheme="minorEastAsia" w:hAnsiTheme="minorHAnsi" w:cstheme="minorBidi"/>
-          <w:noProof/>
-          <w:sz w:val="24"/>
-          <w:szCs w:val="24"/>
-          <w:lang w:val="de-DE" w:eastAsia="ja-JP"/>
-        </w:rPr>
-        <w:tab/>
-      </w:r>
-      <w:r>
-        <w:rPr>
-          <w:noProof/>
-          <w:lang w:val="en-US"/>
-        </w:rPr>
-        <w:t>Frequently asked questions</w:t>
-      </w:r>
-      <w:r>
-        <w:rPr>
-          <w:noProof/>
-        </w:rPr>
-        <w:tab/>
-      </w:r>
-      <w:r>
-        <w:rPr>
-          <w:noProof/>
-        </w:rPr>
-        <w:fldChar w:fldCharType="begin"/>
-      </w:r>
-      <w:r>
-        <w:rPr>
-          <w:noProof/>
-        </w:rPr>
-        <w:instrText xml:space="preserve"> PAGEREF _Toc261178488 \h </w:instrText>
-      </w:r>
-      <w:r>
-        <w:rPr>
-          <w:noProof/>
-        </w:rPr>
-      </w:r>
-      <w:r>
-        <w:rPr>
-          <w:noProof/>
-        </w:rPr>
-        <w:fldChar w:fldCharType="separate"/>
-      </w:r>
-      <w:r>
-        <w:rPr>
-          <w:noProof/>
-        </w:rPr>
-        <w:t>3</w:t>
-      </w:r>
-      <w:r>
-        <w:rPr>
-          <w:noProof/>
-        </w:rPr>
-        <w:fldChar w:fldCharType="end"/>
-      </w:r>
-    </w:p>
-    <w:p>
-      <w:pPr>
-        <w:pStyle w:val="Verzeichnis1"/>
-        <w:tabs>
-          <w:tab w:val="left" w:pos="398"/>
-          <w:tab w:val="right" w:leader="dot" w:pos="9621"/>
-        </w:tabs>
-        <w:rPr>
-          <w:rFonts w:asciiTheme="minorHAnsi" w:eastAsiaTheme="minorEastAsia" w:hAnsiTheme="minorHAnsi" w:cstheme="minorBidi"/>
-          <w:noProof/>
-          <w:sz w:val="24"/>
-          <w:szCs w:val="24"/>
-          <w:lang w:val="de-DE" w:eastAsia="ja-JP"/>
-        </w:rPr>
-      </w:pPr>
-      <w:r>
-        <w:rPr>
-          <w:noProof/>
-          <w:lang w:val="en-US"/>
-        </w:rPr>
-        <w:t>9.</w:t>
-      </w:r>
-      <w:r>
-        <w:rPr>
-          <w:rFonts w:asciiTheme="minorHAnsi" w:eastAsiaTheme="minorEastAsia" w:hAnsiTheme="minorHAnsi" w:cstheme="minorBidi"/>
-          <w:noProof/>
-          <w:sz w:val="24"/>
-          <w:szCs w:val="24"/>
-          <w:lang w:val="de-DE" w:eastAsia="ja-JP"/>
-        </w:rPr>
-        <w:tab/>
-      </w:r>
-      <w:r>
-        <w:rPr>
-          <w:noProof/>
-          <w:lang w:val="en-US"/>
-        </w:rPr>
-        <w:t>Release History</w:t>
-      </w:r>
-      <w:r>
-        <w:rPr>
-          <w:noProof/>
-        </w:rPr>
-        <w:tab/>
-      </w:r>
-      <w:r>
-        <w:rPr>
-          <w:noProof/>
-        </w:rPr>
-        <w:fldChar w:fldCharType="begin"/>
-      </w:r>
-      <w:r>
-        <w:rPr>
-          <w:noProof/>
-        </w:rPr>
-        <w:instrText xml:space="preserve"> PAGEREF _Toc261178489 \h </w:instrText>
-      </w:r>
-      <w:r>
-        <w:rPr>
-          <w:noProof/>
-        </w:rPr>
-      </w:r>
-      <w:r>
-        <w:rPr>
-          <w:noProof/>
-        </w:rPr>
-        <w:fldChar w:fldCharType="separate"/>
-      </w:r>
-      <w:r>
-        <w:rPr>
-          <w:noProof/>
-        </w:rPr>
-        <w:t>4</w:t>
-      </w:r>
-      <w:r>
-        <w:rPr>
-          <w:noProof/>
-        </w:rPr>
-        <w:fldChar w:fldCharType="end"/>
-      </w:r>
-    </w:p>
-    <w:p>
-      <w:pPr>
-        <w:rPr>
-          <w:lang w:val="en-US"/>
-        </w:rPr>
-      </w:pPr>
-      <w:r>
-        <w:rPr>
-          <w:lang w:val="en-US"/>
-        </w:rPr>
-        <w:fldChar w:fldCharType="end"/>
-      </w:r>
+      <w:bookmarkStart w:id="0" w:name="_GoBack"/>
       <w:bookmarkEnd w:id="0"/>
     </w:p>
     <w:p>
       <w:pPr>
-        <w:spacing w:before="0" w:beforeAutospacing="0" w:after="0" w:afterAutospacing="0"/>
-        <w:rPr>
-          <w:lang w:val="en-US"/>
-        </w:rPr>
-      </w:pPr>
-      <w:r>
-        <w:rPr>
-          <w:lang w:val="en-US"/>
-        </w:rPr>
-        <w:br w:type="page"/>
+        <w:jc w:val="center"/>
+        <w:rPr>
+          <w:noProof/>
+        </w:rPr>
+      </w:pPr>
+      <w:bookmarkStart w:id="1" w:name="_Toc163300109"/>
+      <w:r>
+        <w:rPr>
+          <w:lang w:val="en-US"/>
+        </w:rPr>
+        <w:t>Table of content</w:t>
+      </w:r>
+      <w:r>
+        <w:rPr>
+          <w:lang w:val="en-US"/>
+        </w:rPr>
+        <w:br/>
+      </w:r>
+      <w:r>
+        <w:rPr>
+          <w:spacing w:val="15"/>
+          <w:szCs w:val="22"/>
+          <w:lang w:val="en-US"/>
+        </w:rPr>
+        <w:fldChar w:fldCharType="begin"/>
+      </w:r>
+      <w:r>
+        <w:rPr>
+          <w:spacing w:val="15"/>
+          <w:szCs w:val="22"/>
+          <w:lang w:val="en-US"/>
+        </w:rPr>
+        <w:instrText xml:space="preserve"> TOC \o "1-3" </w:instrText>
+      </w:r>
+      <w:r>
+        <w:rPr>
+          <w:spacing w:val="15"/>
+          <w:szCs w:val="22"/>
+          <w:lang w:val="en-US"/>
+        </w:rPr>
+        <w:fldChar w:fldCharType="separate"/>
       </w:r>
     </w:p>
     <w:p>
       <w:pPr>
-        <w:pStyle w:val="berschrift1"/>
-        <w:rPr>
-          <w:lang w:val="en-US"/>
-        </w:rPr>
-      </w:pPr>
-      <w:bookmarkStart w:id="1" w:name="_Toc261178481"/>
-      <w:r>
-        <w:rPr>
-          <w:lang w:val="en-US"/>
-        </w:rPr>
-        <w:lastRenderedPageBreak/>
+        <w:pStyle w:val="Verzeichnis1"/>
+        <w:tabs>
+          <w:tab w:val="left" w:pos="440"/>
+          <w:tab w:val="right" w:leader="dot" w:pos="9621"/>
+        </w:tabs>
+        <w:rPr>
+          <w:rFonts w:asciiTheme="minorHAnsi" w:eastAsiaTheme="minorEastAsia" w:hAnsiTheme="minorHAnsi" w:cstheme="minorBidi"/>
+          <w:noProof/>
+          <w:sz w:val="24"/>
+          <w:szCs w:val="24"/>
+          <w:lang w:eastAsia="ja-JP"/>
+        </w:rPr>
+      </w:pPr>
+      <w:r>
+        <w:rPr>
+          <w:noProof/>
+          <w:lang w:val="en-US"/>
+        </w:rPr>
+        <w:t>1.</w:t>
+      </w:r>
+      <w:r>
+        <w:rPr>
+          <w:rFonts w:asciiTheme="minorHAnsi" w:eastAsiaTheme="minorEastAsia" w:hAnsiTheme="minorHAnsi" w:cstheme="minorBidi"/>
+          <w:noProof/>
+          <w:sz w:val="24"/>
+          <w:szCs w:val="24"/>
+          <w:lang w:eastAsia="ja-JP"/>
+        </w:rPr>
+        <w:tab/>
+      </w:r>
+      <w:r>
+        <w:rPr>
+          <w:noProof/>
+          <w:lang w:val="en-US"/>
+        </w:rPr>
         <w:t>Introduction</w:t>
+      </w:r>
+      <w:r>
+        <w:rPr>
+          <w:noProof/>
+        </w:rPr>
+        <w:tab/>
+      </w:r>
+      <w:r>
+        <w:rPr>
+          <w:noProof/>
+        </w:rPr>
+        <w:fldChar w:fldCharType="begin"/>
+      </w:r>
+      <w:r>
+        <w:rPr>
+          <w:noProof/>
+        </w:rPr>
+        <w:instrText xml:space="preserve"> PAGEREF _Toc414957752 \h </w:instrText>
+      </w:r>
+      <w:r>
+        <w:rPr>
+          <w:noProof/>
+        </w:rPr>
+      </w:r>
+      <w:r>
+        <w:rPr>
+          <w:noProof/>
+        </w:rPr>
+        <w:fldChar w:fldCharType="separate"/>
+      </w:r>
+      <w:r>
+        <w:rPr>
+          <w:noProof/>
+        </w:rPr>
+        <w:t>2</w:t>
+      </w:r>
+      <w:r>
+        <w:rPr>
+          <w:noProof/>
+        </w:rPr>
+        <w:fldChar w:fldCharType="end"/>
+      </w:r>
+    </w:p>
+    <w:p>
+      <w:pPr>
+        <w:pStyle w:val="Verzeichnis1"/>
+        <w:tabs>
+          <w:tab w:val="left" w:pos="440"/>
+          <w:tab w:val="right" w:leader="dot" w:pos="9621"/>
+        </w:tabs>
+        <w:rPr>
+          <w:rFonts w:asciiTheme="minorHAnsi" w:eastAsiaTheme="minorEastAsia" w:hAnsiTheme="minorHAnsi" w:cstheme="minorBidi"/>
+          <w:noProof/>
+          <w:sz w:val="24"/>
+          <w:szCs w:val="24"/>
+          <w:lang w:eastAsia="ja-JP"/>
+        </w:rPr>
+      </w:pPr>
+      <w:r>
+        <w:rPr>
+          <w:noProof/>
+          <w:lang w:val="en-US"/>
+        </w:rPr>
+        <w:t>2.</w:t>
+      </w:r>
+      <w:r>
+        <w:rPr>
+          <w:rFonts w:asciiTheme="minorHAnsi" w:eastAsiaTheme="minorEastAsia" w:hAnsiTheme="minorHAnsi" w:cstheme="minorBidi"/>
+          <w:noProof/>
+          <w:sz w:val="24"/>
+          <w:szCs w:val="24"/>
+          <w:lang w:eastAsia="ja-JP"/>
+        </w:rPr>
+        <w:tab/>
+      </w:r>
+      <w:r>
+        <w:rPr>
+          <w:noProof/>
+          <w:lang w:val="en-US"/>
+        </w:rPr>
+        <w:t>Freeware License</w:t>
+      </w:r>
+      <w:r>
+        <w:rPr>
+          <w:noProof/>
+        </w:rPr>
+        <w:tab/>
+      </w:r>
+      <w:r>
+        <w:rPr>
+          <w:noProof/>
+        </w:rPr>
+        <w:fldChar w:fldCharType="begin"/>
+      </w:r>
+      <w:r>
+        <w:rPr>
+          <w:noProof/>
+        </w:rPr>
+        <w:instrText xml:space="preserve"> PAGEREF _Toc414957753 \h </w:instrText>
+      </w:r>
+      <w:r>
+        <w:rPr>
+          <w:noProof/>
+        </w:rPr>
+      </w:r>
+      <w:r>
+        <w:rPr>
+          <w:noProof/>
+        </w:rPr>
+        <w:fldChar w:fldCharType="separate"/>
+      </w:r>
+      <w:r>
+        <w:rPr>
+          <w:noProof/>
+        </w:rPr>
+        <w:t>2</w:t>
+      </w:r>
+      <w:r>
+        <w:rPr>
+          <w:noProof/>
+        </w:rPr>
+        <w:fldChar w:fldCharType="end"/>
+      </w:r>
+    </w:p>
+    <w:p>
+      <w:pPr>
+        <w:pStyle w:val="Verzeichnis1"/>
+        <w:tabs>
+          <w:tab w:val="left" w:pos="440"/>
+          <w:tab w:val="right" w:leader="dot" w:pos="9621"/>
+        </w:tabs>
+        <w:rPr>
+          <w:rFonts w:asciiTheme="minorHAnsi" w:eastAsiaTheme="minorEastAsia" w:hAnsiTheme="minorHAnsi" w:cstheme="minorBidi"/>
+          <w:noProof/>
+          <w:sz w:val="24"/>
+          <w:szCs w:val="24"/>
+          <w:lang w:eastAsia="ja-JP"/>
+        </w:rPr>
+      </w:pPr>
+      <w:r>
+        <w:rPr>
+          <w:noProof/>
+          <w:lang w:val="en-US"/>
+        </w:rPr>
+        <w:t>3.</w:t>
+      </w:r>
+      <w:r>
+        <w:rPr>
+          <w:rFonts w:asciiTheme="minorHAnsi" w:eastAsiaTheme="minorEastAsia" w:hAnsiTheme="minorHAnsi" w:cstheme="minorBidi"/>
+          <w:noProof/>
+          <w:sz w:val="24"/>
+          <w:szCs w:val="24"/>
+          <w:lang w:eastAsia="ja-JP"/>
+        </w:rPr>
+        <w:tab/>
+      </w:r>
+      <w:r>
+        <w:rPr>
+          <w:noProof/>
+          <w:lang w:val="en-US"/>
+        </w:rPr>
+        <w:t>Download</w:t>
+      </w:r>
+      <w:r>
+        <w:rPr>
+          <w:noProof/>
+        </w:rPr>
+        <w:tab/>
+      </w:r>
+      <w:r>
+        <w:rPr>
+          <w:noProof/>
+        </w:rPr>
+        <w:fldChar w:fldCharType="begin"/>
+      </w:r>
+      <w:r>
+        <w:rPr>
+          <w:noProof/>
+        </w:rPr>
+        <w:instrText xml:space="preserve"> PAGEREF _Toc414957754 \h </w:instrText>
+      </w:r>
+      <w:r>
+        <w:rPr>
+          <w:noProof/>
+        </w:rPr>
+      </w:r>
+      <w:r>
+        <w:rPr>
+          <w:noProof/>
+        </w:rPr>
+        <w:fldChar w:fldCharType="separate"/>
+      </w:r>
+      <w:r>
+        <w:rPr>
+          <w:noProof/>
+        </w:rPr>
+        <w:t>2</w:t>
+      </w:r>
+      <w:r>
+        <w:rPr>
+          <w:noProof/>
+        </w:rPr>
+        <w:fldChar w:fldCharType="end"/>
+      </w:r>
+    </w:p>
+    <w:p>
+      <w:pPr>
+        <w:pStyle w:val="Verzeichnis1"/>
+        <w:tabs>
+          <w:tab w:val="left" w:pos="440"/>
+          <w:tab w:val="right" w:leader="dot" w:pos="9621"/>
+        </w:tabs>
+        <w:rPr>
+          <w:rFonts w:asciiTheme="minorHAnsi" w:eastAsiaTheme="minorEastAsia" w:hAnsiTheme="minorHAnsi" w:cstheme="minorBidi"/>
+          <w:noProof/>
+          <w:sz w:val="24"/>
+          <w:szCs w:val="24"/>
+          <w:lang w:eastAsia="ja-JP"/>
+        </w:rPr>
+      </w:pPr>
+      <w:r>
+        <w:rPr>
+          <w:noProof/>
+          <w:lang w:val="en-US"/>
+        </w:rPr>
+        <w:t>4.</w:t>
+      </w:r>
+      <w:r>
+        <w:rPr>
+          <w:rFonts w:asciiTheme="minorHAnsi" w:eastAsiaTheme="minorEastAsia" w:hAnsiTheme="minorHAnsi" w:cstheme="minorBidi"/>
+          <w:noProof/>
+          <w:sz w:val="24"/>
+          <w:szCs w:val="24"/>
+          <w:lang w:eastAsia="ja-JP"/>
+        </w:rPr>
+        <w:tab/>
+      </w:r>
+      <w:r>
+        <w:rPr>
+          <w:noProof/>
+          <w:lang w:val="en-US"/>
+        </w:rPr>
+        <w:t>Installation</w:t>
+      </w:r>
+      <w:r>
+        <w:rPr>
+          <w:noProof/>
+        </w:rPr>
+        <w:tab/>
+      </w:r>
+      <w:r>
+        <w:rPr>
+          <w:noProof/>
+        </w:rPr>
+        <w:fldChar w:fldCharType="begin"/>
+      </w:r>
+      <w:r>
+        <w:rPr>
+          <w:noProof/>
+        </w:rPr>
+        <w:instrText xml:space="preserve"> PAGEREF _Toc414957755 \h </w:instrText>
+      </w:r>
+      <w:r>
+        <w:rPr>
+          <w:noProof/>
+        </w:rPr>
+      </w:r>
+      <w:r>
+        <w:rPr>
+          <w:noProof/>
+        </w:rPr>
+        <w:fldChar w:fldCharType="separate"/>
+      </w:r>
+      <w:r>
+        <w:rPr>
+          <w:noProof/>
+        </w:rPr>
+        <w:t>2</w:t>
+      </w:r>
+      <w:r>
+        <w:rPr>
+          <w:noProof/>
+        </w:rPr>
+        <w:fldChar w:fldCharType="end"/>
+      </w:r>
+    </w:p>
+    <w:p>
+      <w:pPr>
+        <w:pStyle w:val="Verzeichnis1"/>
+        <w:tabs>
+          <w:tab w:val="left" w:pos="440"/>
+          <w:tab w:val="right" w:leader="dot" w:pos="9621"/>
+        </w:tabs>
+        <w:rPr>
+          <w:rFonts w:asciiTheme="minorHAnsi" w:eastAsiaTheme="minorEastAsia" w:hAnsiTheme="minorHAnsi" w:cstheme="minorBidi"/>
+          <w:noProof/>
+          <w:sz w:val="24"/>
+          <w:szCs w:val="24"/>
+          <w:lang w:eastAsia="ja-JP"/>
+        </w:rPr>
+      </w:pPr>
+      <w:r>
+        <w:rPr>
+          <w:noProof/>
+          <w:lang w:val="en-US"/>
+        </w:rPr>
+        <w:t>5.</w:t>
+      </w:r>
+      <w:r>
+        <w:rPr>
+          <w:rFonts w:asciiTheme="minorHAnsi" w:eastAsiaTheme="minorEastAsia" w:hAnsiTheme="minorHAnsi" w:cstheme="minorBidi"/>
+          <w:noProof/>
+          <w:sz w:val="24"/>
+          <w:szCs w:val="24"/>
+          <w:lang w:eastAsia="ja-JP"/>
+        </w:rPr>
+        <w:tab/>
+      </w:r>
+      <w:r>
+        <w:rPr>
+          <w:noProof/>
+          <w:lang w:val="en-US"/>
+        </w:rPr>
+        <w:t>Starting the Application</w:t>
+      </w:r>
+      <w:r>
+        <w:rPr>
+          <w:noProof/>
+        </w:rPr>
+        <w:tab/>
+      </w:r>
+      <w:r>
+        <w:rPr>
+          <w:noProof/>
+        </w:rPr>
+        <w:fldChar w:fldCharType="begin"/>
+      </w:r>
+      <w:r>
+        <w:rPr>
+          <w:noProof/>
+        </w:rPr>
+        <w:instrText xml:space="preserve"> PAGEREF _Toc414957756 \h </w:instrText>
+      </w:r>
+      <w:r>
+        <w:rPr>
+          <w:noProof/>
+        </w:rPr>
+      </w:r>
+      <w:r>
+        <w:rPr>
+          <w:noProof/>
+        </w:rPr>
+        <w:fldChar w:fldCharType="separate"/>
+      </w:r>
+      <w:r>
+        <w:rPr>
+          <w:noProof/>
+        </w:rPr>
+        <w:t>2</w:t>
+      </w:r>
+      <w:r>
+        <w:rPr>
+          <w:noProof/>
+        </w:rPr>
+        <w:fldChar w:fldCharType="end"/>
+      </w:r>
+    </w:p>
+    <w:p>
+      <w:pPr>
+        <w:pStyle w:val="Verzeichnis1"/>
+        <w:tabs>
+          <w:tab w:val="left" w:pos="440"/>
+          <w:tab w:val="right" w:leader="dot" w:pos="9621"/>
+        </w:tabs>
+        <w:rPr>
+          <w:rFonts w:asciiTheme="minorHAnsi" w:eastAsiaTheme="minorEastAsia" w:hAnsiTheme="minorHAnsi" w:cstheme="minorBidi"/>
+          <w:noProof/>
+          <w:sz w:val="24"/>
+          <w:szCs w:val="24"/>
+          <w:lang w:eastAsia="ja-JP"/>
+        </w:rPr>
+      </w:pPr>
+      <w:r>
+        <w:rPr>
+          <w:noProof/>
+          <w:lang w:val="en-US"/>
+        </w:rPr>
+        <w:t>6.</w:t>
+      </w:r>
+      <w:r>
+        <w:rPr>
+          <w:rFonts w:asciiTheme="minorHAnsi" w:eastAsiaTheme="minorEastAsia" w:hAnsiTheme="minorHAnsi" w:cstheme="minorBidi"/>
+          <w:noProof/>
+          <w:sz w:val="24"/>
+          <w:szCs w:val="24"/>
+          <w:lang w:eastAsia="ja-JP"/>
+        </w:rPr>
+        <w:tab/>
+      </w:r>
+      <w:r>
+        <w:rPr>
+          <w:noProof/>
+          <w:lang w:val="en-US"/>
+        </w:rPr>
+        <w:t>Debugging</w:t>
+      </w:r>
+      <w:r>
+        <w:rPr>
+          <w:noProof/>
+        </w:rPr>
+        <w:tab/>
+      </w:r>
+      <w:r>
+        <w:rPr>
+          <w:noProof/>
+        </w:rPr>
+        <w:fldChar w:fldCharType="begin"/>
+      </w:r>
+      <w:r>
+        <w:rPr>
+          <w:noProof/>
+        </w:rPr>
+        <w:instrText xml:space="preserve"> PAGEREF _Toc414957757 \h </w:instrText>
+      </w:r>
+      <w:r>
+        <w:rPr>
+          <w:noProof/>
+        </w:rPr>
+      </w:r>
+      <w:r>
+        <w:rPr>
+          <w:noProof/>
+        </w:rPr>
+        <w:fldChar w:fldCharType="separate"/>
+      </w:r>
+      <w:r>
+        <w:rPr>
+          <w:noProof/>
+        </w:rPr>
+        <w:t>2</w:t>
+      </w:r>
+      <w:r>
+        <w:rPr>
+          <w:noProof/>
+        </w:rPr>
+        <w:fldChar w:fldCharType="end"/>
+      </w:r>
+    </w:p>
+    <w:p>
+      <w:pPr>
+        <w:pStyle w:val="Verzeichnis1"/>
+        <w:tabs>
+          <w:tab w:val="left" w:pos="440"/>
+          <w:tab w:val="right" w:leader="dot" w:pos="9621"/>
+        </w:tabs>
+        <w:rPr>
+          <w:rFonts w:asciiTheme="minorHAnsi" w:eastAsiaTheme="minorEastAsia" w:hAnsiTheme="minorHAnsi" w:cstheme="minorBidi"/>
+          <w:noProof/>
+          <w:sz w:val="24"/>
+          <w:szCs w:val="24"/>
+          <w:lang w:eastAsia="ja-JP"/>
+        </w:rPr>
+      </w:pPr>
+      <w:r>
+        <w:rPr>
+          <w:noProof/>
+          <w:lang w:val="en-US"/>
+        </w:rPr>
+        <w:t>7.</w:t>
+      </w:r>
+      <w:r>
+        <w:rPr>
+          <w:rFonts w:asciiTheme="minorHAnsi" w:eastAsiaTheme="minorEastAsia" w:hAnsiTheme="minorHAnsi" w:cstheme="minorBidi"/>
+          <w:noProof/>
+          <w:sz w:val="24"/>
+          <w:szCs w:val="24"/>
+          <w:lang w:eastAsia="ja-JP"/>
+        </w:rPr>
+        <w:tab/>
+      </w:r>
+      <w:r>
+        <w:rPr>
+          <w:noProof/>
+          <w:lang w:val="en-US"/>
+        </w:rPr>
+        <w:t>Program Flow</w:t>
+      </w:r>
+      <w:r>
+        <w:rPr>
+          <w:noProof/>
+        </w:rPr>
+        <w:tab/>
+      </w:r>
+      <w:r>
+        <w:rPr>
+          <w:noProof/>
+        </w:rPr>
+        <w:fldChar w:fldCharType="begin"/>
+      </w:r>
+      <w:r>
+        <w:rPr>
+          <w:noProof/>
+        </w:rPr>
+        <w:instrText xml:space="preserve"> PAGEREF _Toc414957758 \h </w:instrText>
+      </w:r>
+      <w:r>
+        <w:rPr>
+          <w:noProof/>
+        </w:rPr>
+      </w:r>
+      <w:r>
+        <w:rPr>
+          <w:noProof/>
+        </w:rPr>
+        <w:fldChar w:fldCharType="separate"/>
+      </w:r>
+      <w:r>
+        <w:rPr>
+          <w:noProof/>
+        </w:rPr>
+        <w:t>3</w:t>
+      </w:r>
+      <w:r>
+        <w:rPr>
+          <w:noProof/>
+        </w:rPr>
+        <w:fldChar w:fldCharType="end"/>
+      </w:r>
+    </w:p>
+    <w:p>
+      <w:pPr>
+        <w:pStyle w:val="Verzeichnis1"/>
+        <w:tabs>
+          <w:tab w:val="left" w:pos="440"/>
+          <w:tab w:val="right" w:leader="dot" w:pos="9621"/>
+        </w:tabs>
+        <w:rPr>
+          <w:rFonts w:asciiTheme="minorHAnsi" w:eastAsiaTheme="minorEastAsia" w:hAnsiTheme="minorHAnsi" w:cstheme="minorBidi"/>
+          <w:noProof/>
+          <w:sz w:val="24"/>
+          <w:szCs w:val="24"/>
+          <w:lang w:eastAsia="ja-JP"/>
+        </w:rPr>
+      </w:pPr>
+      <w:r>
+        <w:rPr>
+          <w:noProof/>
+          <w:lang w:val="en-US"/>
+        </w:rPr>
+        <w:t>8.</w:t>
+      </w:r>
+      <w:r>
+        <w:rPr>
+          <w:rFonts w:asciiTheme="minorHAnsi" w:eastAsiaTheme="minorEastAsia" w:hAnsiTheme="minorHAnsi" w:cstheme="minorBidi"/>
+          <w:noProof/>
+          <w:sz w:val="24"/>
+          <w:szCs w:val="24"/>
+          <w:lang w:eastAsia="ja-JP"/>
+        </w:rPr>
+        <w:tab/>
+      </w:r>
+      <w:r>
+        <w:rPr>
+          <w:noProof/>
+          <w:lang w:val="en-US"/>
+        </w:rPr>
+        <w:t>Frequently asked questions</w:t>
+      </w:r>
+      <w:r>
+        <w:rPr>
+          <w:noProof/>
+        </w:rPr>
+        <w:tab/>
+      </w:r>
+      <w:r>
+        <w:rPr>
+          <w:noProof/>
+        </w:rPr>
+        <w:fldChar w:fldCharType="begin"/>
+      </w:r>
+      <w:r>
+        <w:rPr>
+          <w:noProof/>
+        </w:rPr>
+        <w:instrText xml:space="preserve"> PAGEREF _Toc414957759 \h </w:instrText>
+      </w:r>
+      <w:r>
+        <w:rPr>
+          <w:noProof/>
+        </w:rPr>
+      </w:r>
+      <w:r>
+        <w:rPr>
+          <w:noProof/>
+        </w:rPr>
+        <w:fldChar w:fldCharType="separate"/>
+      </w:r>
+      <w:r>
+        <w:rPr>
+          <w:noProof/>
+        </w:rPr>
+        <w:t>3</w:t>
+      </w:r>
+      <w:r>
+        <w:rPr>
+          <w:noProof/>
+        </w:rPr>
+        <w:fldChar w:fldCharType="end"/>
+      </w:r>
+    </w:p>
+    <w:p>
+      <w:pPr>
+        <w:pStyle w:val="Verzeichnis1"/>
+        <w:tabs>
+          <w:tab w:val="left" w:pos="440"/>
+          <w:tab w:val="right" w:leader="dot" w:pos="9621"/>
+        </w:tabs>
+        <w:rPr>
+          <w:rFonts w:asciiTheme="minorHAnsi" w:eastAsiaTheme="minorEastAsia" w:hAnsiTheme="minorHAnsi" w:cstheme="minorBidi"/>
+          <w:noProof/>
+          <w:sz w:val="24"/>
+          <w:szCs w:val="24"/>
+          <w:lang w:eastAsia="ja-JP"/>
+        </w:rPr>
+      </w:pPr>
+      <w:r>
+        <w:rPr>
+          <w:noProof/>
+          <w:lang w:val="en-US"/>
+        </w:rPr>
+        <w:t>9.</w:t>
+      </w:r>
+      <w:r>
+        <w:rPr>
+          <w:rFonts w:asciiTheme="minorHAnsi" w:eastAsiaTheme="minorEastAsia" w:hAnsiTheme="minorHAnsi" w:cstheme="minorBidi"/>
+          <w:noProof/>
+          <w:sz w:val="24"/>
+          <w:szCs w:val="24"/>
+          <w:lang w:eastAsia="ja-JP"/>
+        </w:rPr>
+        <w:tab/>
+      </w:r>
+      <w:r>
+        <w:rPr>
+          <w:noProof/>
+          <w:lang w:val="en-US"/>
+        </w:rPr>
+        <w:t>Release History</w:t>
+      </w:r>
+      <w:r>
+        <w:rPr>
+          <w:noProof/>
+        </w:rPr>
+        <w:tab/>
+      </w:r>
+      <w:r>
+        <w:rPr>
+          <w:noProof/>
+        </w:rPr>
+        <w:fldChar w:fldCharType="begin"/>
+      </w:r>
+      <w:r>
+        <w:rPr>
+          <w:noProof/>
+        </w:rPr>
+        <w:instrText xml:space="preserve"> PAGEREF _Toc414957760 \h </w:instrText>
+      </w:r>
+      <w:r>
+        <w:rPr>
+          <w:noProof/>
+        </w:rPr>
+      </w:r>
+      <w:r>
+        <w:rPr>
+          <w:noProof/>
+        </w:rPr>
+        <w:fldChar w:fldCharType="separate"/>
+      </w:r>
+      <w:r>
+        <w:rPr>
+          <w:noProof/>
+        </w:rPr>
+        <w:t>4</w:t>
+      </w:r>
+      <w:r>
+        <w:rPr>
+          <w:noProof/>
+        </w:rPr>
+        <w:fldChar w:fldCharType="end"/>
+      </w:r>
+    </w:p>
+    <w:p>
+      <w:pPr>
+        <w:rPr>
+          <w:lang w:val="en-US"/>
+        </w:rPr>
+      </w:pPr>
+      <w:r>
+        <w:rPr>
+          <w:lang w:val="en-US"/>
+        </w:rPr>
+        <w:fldChar w:fldCharType="end"/>
       </w:r>
       <w:bookmarkEnd w:id="1"/>
     </w:p>
     <w:p>
       <w:pPr>
-        <w:rPr>
-          <w:lang w:val="en-US"/>
-        </w:rPr>
-      </w:pPr>
-      <w:r>
-        <w:rPr>
-          <w:lang w:val="en-US"/>
-        </w:rPr>
-        <w:t xml:space="preserve">The JAddin framework is a very thin and convenient layer between the Domino RunJava task and </w:t>
-      </w:r>
-      <w:r>
-        <w:rPr>
-          <w:lang w:val="en-US"/>
-        </w:rPr>
-        <w:t xml:space="preserve">the </w:t>
-      </w:r>
-      <w:r>
-        <w:rPr>
-          <w:lang w:val="en-US"/>
-        </w:rPr>
-        <w:t xml:space="preserve">Java application code. It greatly helps to create Java tasks for Domino by freeing </w:t>
-      </w:r>
-      <w:r>
-        <w:rPr>
-          <w:lang w:val="en-US"/>
-        </w:rPr>
-        <w:t xml:space="preserve">the developer </w:t>
-      </w:r>
-      <w:r>
-        <w:rPr>
-          <w:lang w:val="en-US"/>
-        </w:rPr>
-        <w:t>to learn all the Domino addin specifics such as message queue handling, sub</w:t>
-      </w:r>
-      <w:r>
-        <w:rPr>
-          <w:lang w:val="en-US"/>
-        </w:rPr>
-        <w:t>-</w:t>
-      </w:r>
-      <w:r>
-        <w:rPr>
-          <w:lang w:val="en-US"/>
-        </w:rPr>
-        <w:t>thread creation, Domino resource cleanup, etc. It is written entirely in Java to support all Domino versions since 8.5 and processor architectures (32-bit, 64-bit and 128-bit) on all platforms.</w:t>
-      </w:r>
-      <w:r>
-        <w:rPr>
-          <w:lang w:val="en-US"/>
-        </w:rPr>
-        <w:br/>
+        <w:spacing w:before="0" w:beforeAutospacing="0" w:after="0" w:afterAutospacing="0"/>
+        <w:rPr>
+          <w:lang w:val="en-US"/>
+        </w:rPr>
+      </w:pPr>
+      <w:r>
+        <w:rPr>
+          <w:lang w:val="en-US"/>
+        </w:rPr>
+        <w:br w:type="page"/>
       </w:r>
     </w:p>
     <w:p>
@@ -1058,12 +988,13 @@
           <w:lang w:val="en-US"/>
         </w:rPr>
       </w:pPr>
-      <w:bookmarkStart w:id="2" w:name="_Toc261178482"/>
-      <w:r>
-        <w:rPr>
-          <w:lang w:val="en-US"/>
-        </w:rPr>
-        <w:t>Freeware License</w:t>
+      <w:bookmarkStart w:id="2" w:name="_Toc414957752"/>
+      <w:r>
+        <w:rPr>
+          <w:lang w:val="en-US"/>
+        </w:rPr>
+        <w:lastRenderedPageBreak/>
+        <w:t>Introduction</w:t>
       </w:r>
       <w:bookmarkEnd w:id="2"/>
     </w:p>
@@ -1077,7 +1008,43 @@
         <w:rPr>
           <w:lang w:val="en-US"/>
         </w:rPr>
-        <w:t>"This software shall be used for Good, not Evil."</w:t>
+        <w:t xml:space="preserve">The JAddin framework is a very thin and convenient layer between the Domino RunJava task and </w:t>
+      </w:r>
+      <w:r>
+        <w:rPr>
+          <w:lang w:val="en-US"/>
+        </w:rPr>
+        <w:t xml:space="preserve">the </w:t>
+      </w:r>
+      <w:r>
+        <w:rPr>
+          <w:lang w:val="en-US"/>
+        </w:rPr>
+        <w:t xml:space="preserve">Java application code. It greatly helps to create Java tasks for Domino by freeing </w:t>
+      </w:r>
+      <w:r>
+        <w:rPr>
+          <w:lang w:val="en-US"/>
+        </w:rPr>
+        <w:t xml:space="preserve">the developer </w:t>
+      </w:r>
+      <w:r>
+        <w:rPr>
+          <w:lang w:val="en-US"/>
+        </w:rPr>
+        <w:t>to learn all the Domino addin specifics such as message queue handling, sub</w:t>
+      </w:r>
+      <w:r>
+        <w:rPr>
+          <w:lang w:val="en-US"/>
+        </w:rPr>
+        <w:t>-</w:t>
+      </w:r>
+      <w:r>
+        <w:rPr>
+          <w:lang w:val="en-US"/>
+        </w:rPr>
+        <w:t>thread creation, Domino resource cleanup, etc. It is written entirely in Java to support all Domino versions since 8.5 and processor architectures (32-bit, 64-bit and 128-bit) on all platforms.</w:t>
       </w:r>
       <w:r>
         <w:rPr>
@@ -1093,12 +1060,12 @@
           <w:lang w:val="en-US"/>
         </w:rPr>
       </w:pPr>
-      <w:bookmarkStart w:id="3" w:name="_Toc261178483"/>
-      <w:r>
-        <w:rPr>
-          <w:lang w:val="en-US"/>
-        </w:rPr>
-        <w:t>Download</w:t>
+      <w:bookmarkStart w:id="3" w:name="_Toc414957753"/>
+      <w:r>
+        <w:rPr>
+          <w:lang w:val="en-US"/>
+        </w:rPr>
+        <w:t>Freeware License</w:t>
       </w:r>
       <w:bookmarkEnd w:id="3"/>
     </w:p>
@@ -1112,37 +1079,7 @@
         <w:rPr>
           <w:lang w:val="en-US"/>
         </w:rPr>
-        <w:t xml:space="preserve">The current version </w:t>
-      </w:r>
-      <w:r>
-        <w:rPr>
-          <w:lang w:val="en-US"/>
-        </w:rPr>
-        <w:t>of this tool i</w:t>
-      </w:r>
-      <w:r>
-        <w:rPr>
-          <w:lang w:val="en-US"/>
-        </w:rPr>
-        <w:t>s available on the website http://abdata.ch/</w:t>
-      </w:r>
-      <w:r>
-        <w:rPr>
-          <w:lang w:val="en-US"/>
-        </w:rPr>
-        <w:t>JAddin</w:t>
-      </w:r>
-      <w:r>
-        <w:rPr>
-          <w:lang w:val="en-US"/>
-        </w:rPr>
-        <w:t>.hmtl</w:t>
-      </w:r>
-      <w:r>
-        <w:rPr>
-          <w:lang w:val="en-US"/>
-        </w:rPr>
-        <w:t>.</w:t>
+        <w:t>"This software shall be used for Good, not Evil."</w:t>
       </w:r>
       <w:r>
         <w:rPr>
@@ -1158,7 +1095,72 @@
           <w:lang w:val="en-US"/>
         </w:rPr>
       </w:pPr>
-      <w:bookmarkStart w:id="4" w:name="_Toc261178484"/>
+      <w:bookmarkStart w:id="4" w:name="_Toc414957754"/>
+      <w:r>
+        <w:rPr>
+          <w:lang w:val="en-US"/>
+        </w:rPr>
+        <w:t>Download</w:t>
+      </w:r>
+      <w:bookmarkEnd w:id="4"/>
+    </w:p>
+    <w:p>
+      <w:pPr>
+        <w:rPr>
+          <w:lang w:val="en-US"/>
+        </w:rPr>
+      </w:pPr>
+      <w:r>
+        <w:rPr>
+          <w:lang w:val="en-US"/>
+        </w:rPr>
+        <w:t xml:space="preserve">The current version </w:t>
+      </w:r>
+      <w:r>
+        <w:rPr>
+          <w:lang w:val="en-US"/>
+        </w:rPr>
+        <w:t>of this tool i</w:t>
+      </w:r>
+      <w:r>
+        <w:rPr>
+          <w:lang w:val="en-US"/>
+        </w:rPr>
+        <w:t>s available on the website http://abdata.ch/</w:t>
+      </w:r>
+      <w:r>
+        <w:rPr>
+          <w:lang w:val="en-US"/>
+        </w:rPr>
+        <w:t>JAddin</w:t>
+      </w:r>
+      <w:r>
+        <w:rPr>
+          <w:lang w:val="en-US"/>
+        </w:rPr>
+        <w:t>.hmtl</w:t>
+      </w:r>
+      <w:r>
+        <w:rPr>
+          <w:lang w:val="en-US"/>
+        </w:rPr>
+        <w:t>.</w:t>
+      </w:r>
+      <w:r>
+        <w:rPr>
+          <w:lang w:val="en-US"/>
+        </w:rPr>
+        <w:br/>
+      </w:r>
+    </w:p>
+    <w:p>
+      <w:pPr>
+        <w:pStyle w:val="berschrift1"/>
+        <w:rPr>
+          <w:lang w:val="en-US"/>
+        </w:rPr>
+      </w:pPr>
+      <w:bookmarkStart w:id="5" w:name="_Toc414957755"/>
       <w:r>
         <w:rPr>
           <w:lang w:val="en-US"/>
@@ -1171,7 +1173,7 @@
         </w:rPr>
         <w:t>nstallation</w:t>
       </w:r>
-      <w:bookmarkEnd w:id="4"/>
+      <w:bookmarkEnd w:id="5"/>
     </w:p>
     <w:p>
       <w:pPr>
@@ -1247,14 +1249,14 @@
           <w:lang w:val="en-US"/>
         </w:rPr>
       </w:pPr>
-      <w:bookmarkStart w:id="5" w:name="_Toc261178485"/>
+      <w:bookmarkStart w:id="6" w:name="_Toc414957756"/>
       <w:r>
         <w:rPr>
           <w:lang w:val="en-US"/>
         </w:rPr>
         <w:t>Starting the Application</w:t>
       </w:r>
-      <w:bookmarkEnd w:id="5"/>
+      <w:bookmarkEnd w:id="6"/>
     </w:p>
     <w:p>
       <w:pPr>
@@ -1451,14 +1453,14 @@
           <w:lang w:val="en-US"/>
         </w:rPr>
       </w:pPr>
-      <w:bookmarkStart w:id="6" w:name="_Toc261178486"/>
+      <w:bookmarkStart w:id="7" w:name="_Toc414957757"/>
       <w:r>
         <w:rPr>
           <w:lang w:val="en-US"/>
         </w:rPr>
         <w:t>Debugging</w:t>
       </w:r>
-      <w:bookmarkEnd w:id="6"/>
+      <w:bookmarkEnd w:id="7"/>
     </w:p>
     <w:p>
       <w:pPr>
@@ -1633,14 +1635,14 @@
           <w:lang w:val="en-US"/>
         </w:rPr>
       </w:pPr>
-      <w:bookmarkStart w:id="7" w:name="_Toc261178487"/>
+      <w:bookmarkStart w:id="8" w:name="_Toc414957758"/>
       <w:r>
         <w:rPr>
           <w:lang w:val="en-US"/>
         </w:rPr>
         <w:t>Program Flow</w:t>
       </w:r>
-      <w:bookmarkEnd w:id="7"/>
+      <w:bookmarkEnd w:id="8"/>
     </w:p>
     <w:p>
       <w:pPr>
@@ -1870,7 +1872,7 @@
           <w:lang w:val="en-US"/>
         </w:rPr>
       </w:pPr>
-      <w:bookmarkStart w:id="8" w:name="_Toc261178488"/>
+      <w:bookmarkStart w:id="9" w:name="_Toc414957759"/>
       <w:r>
         <w:rPr>
           <w:szCs w:val="22"/>
@@ -1878,7 +1880,7 @@
         </w:rPr>
         <w:t>Frequently asked questions</w:t>
       </w:r>
-      <w:bookmarkEnd w:id="8"/>
+      <w:bookmarkEnd w:id="9"/>
     </w:p>
     <w:p>
       <w:pPr>
@@ -2183,14 +2185,14 @@
           <w:lang w:val="en-US"/>
         </w:rPr>
       </w:pPr>
-      <w:bookmarkStart w:id="9" w:name="_Toc261178489"/>
+      <w:bookmarkStart w:id="10" w:name="_Toc414957760"/>
       <w:r>
         <w:rPr>
           <w:lang w:val="en-US"/>
         </w:rPr>
         <w:t>Release History</w:t>
       </w:r>
-      <w:bookmarkEnd w:id="9"/>
+      <w:bookmarkEnd w:id="10"/>
     </w:p>
     <w:tbl>
       <w:tblPr>
@@ -2213,6 +2215,19 @@
                 <w:lang w:val="en-US"/>
               </w:rPr>
             </w:pPr>
+            <w:r>
+              <w:rPr>
+                <w:lang w:val="en-US"/>
+              </w:rPr>
+              <w:t>Version 1.3.0</w:t>
+            </w:r>
+            <w:r>
+              <w:rPr>
+                <w:lang w:val="en-US"/>
+              </w:rPr>
+              <w:br/>
+              <w:t>24/Mar/2015</w:t>
+            </w:r>
           </w:p>
         </w:tc>
         <w:tc>
@@ -2286,6 +2301,13 @@
                 <w:lang w:val="en-US"/>
               </w:rPr>
               <w:t>Add: New method waitSeconds() to delay execution</w:t>
+            </w:r>
+            <w:r>
+              <w:rPr>
+                <w:lang w:val="en-US"/>
+              </w:rPr>
+              <w:br/>
+              <w:t>Add: New method recycleObjects() to free Domino object resources</w:t>
             </w:r>
             <w:r>
               <w:rPr>
@@ -2635,12 +2657,8 @@
       </w:pPr>
     </w:p>
     <w:sectPr>
-      <w:headerReference w:type="even" r:id="rId9"/>
-      <w:headerReference w:type="default" r:id="rId10"/>
-      <w:footerReference w:type="even" r:id="rId11"/>
-      <w:footerReference w:type="default" r:id="rId12"/>
-      <w:headerReference w:type="first" r:id="rId13"/>
-      <w:footerReference w:type="first" r:id="rId14"/>
+      <w:headerReference w:type="default" r:id="rId9"/>
+      <w:footerReference w:type="default" r:id="rId10"/>
       <w:pgSz w:w="11900" w:h="16840"/>
       <w:pgMar w:top="851" w:right="851" w:bottom="851" w:left="1418" w:header="709" w:footer="709" w:gutter="0"/>
       <w:cols w:space="708"/>
@@ -2676,16 +2694,6 @@
 </file>
 
 <file path=word/footer1.xml><?xml version="1.0" encoding="utf-8"?>
-<w:ftr xmlns:wpc="http://schemas.microsoft.com/office/word/2010/wordprocessingCanvas" xmlns:mo="http://schemas.microsoft.com/office/mac/office/2008/main" xmlns:mc="http://schemas.openxmlformats.org/markup-compatibility/2006" xmlns:mv="urn:schemas-microsoft-com:mac:vml" xmlns:o="urn:schemas-microsoft-com:office:office" xmlns:r="http://schemas.openxmlformats.org/officeDocument/2006/relationships" xmlns:m="http://schemas.openxmlformats.org/officeDocument/2006/math" xmlns:v="urn:schemas-microsoft-com:vml" xmlns:wp14="http://schemas.microsoft.com/office/word/2010/wordprocessingDrawing" xmlns:wp="http://schemas.openxmlformats.org/drawingml/2006/wordprocessingDrawing" xmlns:w10="urn:schemas-microsoft-com:office:word" xmlns:w="http://schemas.openxmlformats.org/wordprocessingml/2006/main" xmlns:w14="http://schemas.microsoft.com/office/word/2010/wordml" xmlns:w15="http://schemas.microsoft.com/office/word/2012/wordml" xmlns:wpg="http://schemas.microsoft.com/office/word/2010/wordprocessingGroup" xmlns:wpi="http://schemas.microsoft.com/office/word/2010/wordprocessingInk" xmlns:wne="http://schemas.microsoft.com/office/word/2006/wordml" xmlns:wps="http://schemas.microsoft.com/office/word/2010/wordprocessingShape" mc:Ignorable="w14 w15 wp14">
-  <w:p>
-    <w:pPr>
-      <w:pStyle w:val="Fuzeile"/>
-    </w:pPr>
-  </w:p>
-</w:ftr>
-</file>
-
-<file path=word/footer2.xml><?xml version="1.0" encoding="utf-8"?>
 <w:ftr xmlns:wpc="http://schemas.microsoft.com/office/word/2010/wordprocessingCanvas" xmlns:mo="http://schemas.microsoft.com/office/mac/office/2008/main" xmlns:mc="http://schemas.openxmlformats.org/markup-compatibility/2006" xmlns:mv="urn:schemas-microsoft-com:mac:vml" xmlns:o="urn:schemas-microsoft-com:office:office" xmlns:r="http://schemas.openxmlformats.org/officeDocument/2006/relationships" xmlns:m="http://schemas.openxmlformats.org/officeDocument/2006/math" xmlns:v="urn:schemas-microsoft-com:vml" xmlns:wp14="http://schemas.microsoft.com/office/word/2010/wordprocessingDrawing" xmlns:wp="http://schemas.openxmlformats.org/drawingml/2006/wordprocessingDrawing" xmlns:w10="urn:schemas-microsoft-com:office:word" xmlns:w="http://schemas.openxmlformats.org/wordprocessingml/2006/main" xmlns:w14="http://schemas.microsoft.com/office/word/2010/wordml" xmlns:w15="http://schemas.microsoft.com/office/word/2012/wordml" xmlns:wpg="http://schemas.microsoft.com/office/word/2010/wordprocessingGroup" xmlns:wpi="http://schemas.microsoft.com/office/word/2010/wordprocessingInk" xmlns:wne="http://schemas.microsoft.com/office/word/2006/wordml" xmlns:wps="http://schemas.microsoft.com/office/word/2010/wordprocessingShape" mc:Ignorable="w14 w15 wp14">
   <w:p>
     <w:pPr>
@@ -2700,7 +2708,21 @@
     </w:r>
     <w:r>
       <w:tab/>
-      <w:t>18/Dec/2014</w:t>
+    </w:r>
+    <w:r>
+      <w:t>24</w:t>
+    </w:r>
+    <w:r>
+      <w:t>/</w:t>
+    </w:r>
+    <w:r>
+      <w:t>Mar/</w:t>
+    </w:r>
+    <w:r>
+      <w:t>201</w:t>
+    </w:r>
+    <w:r>
+      <w:t>5</w:t>
     </w:r>
     <w:r>
       <w:tab/>
@@ -2780,16 +2802,6 @@
       </w:rPr>
       <w:fldChar w:fldCharType="end"/>
     </w:r>
-  </w:p>
-</w:ftr>
-</file>
-
-<file path=word/footer3.xml><?xml version="1.0" encoding="utf-8"?>
-<w:ftr xmlns:wpc="http://schemas.microsoft.com/office/word/2010/wordprocessingCanvas" xmlns:mo="http://schemas.microsoft.com/office/mac/office/2008/main" xmlns:mc="http://schemas.openxmlformats.org/markup-compatibility/2006" xmlns:mv="urn:schemas-microsoft-com:mac:vml" xmlns:o="urn:schemas-microsoft-com:office:office" xmlns:r="http://schemas.openxmlformats.org/officeDocument/2006/relationships" xmlns:m="http://schemas.openxmlformats.org/officeDocument/2006/math" xmlns:v="urn:schemas-microsoft-com:vml" xmlns:wp14="http://schemas.microsoft.com/office/word/2010/wordprocessingDrawing" xmlns:wp="http://schemas.openxmlformats.org/drawingml/2006/wordprocessingDrawing" xmlns:w10="urn:schemas-microsoft-com:office:word" xmlns:w="http://schemas.openxmlformats.org/wordprocessingml/2006/main" xmlns:w14="http://schemas.microsoft.com/office/word/2010/wordml" xmlns:w15="http://schemas.microsoft.com/office/word/2012/wordml" xmlns:wpg="http://schemas.microsoft.com/office/word/2010/wordprocessingGroup" xmlns:wpi="http://schemas.microsoft.com/office/word/2010/wordprocessingInk" xmlns:wne="http://schemas.microsoft.com/office/word/2006/wordml" xmlns:wps="http://schemas.microsoft.com/office/word/2010/wordprocessingShape" mc:Ignorable="w14 w15 wp14">
-  <w:p>
-    <w:pPr>
-      <w:pStyle w:val="Fuzeile"/>
-    </w:pPr>
   </w:p>
 </w:ftr>
 </file>
@@ -2820,16 +2832,6 @@
 </file>
 
 <file path=word/header1.xml><?xml version="1.0" encoding="utf-8"?>
-<w:hdr xmlns:wpc="http://schemas.microsoft.com/office/word/2010/wordprocessingCanvas" xmlns:mo="http://schemas.microsoft.com/office/mac/office/2008/main" xmlns:mc="http://schemas.openxmlformats.org/markup-compatibility/2006" xmlns:mv="urn:schemas-microsoft-com:mac:vml" xmlns:o="urn:schemas-microsoft-com:office:office" xmlns:r="http://schemas.openxmlformats.org/officeDocument/2006/relationships" xmlns:m="http://schemas.openxmlformats.org/officeDocument/2006/math" xmlns:v="urn:schemas-microsoft-com:vml" xmlns:wp14="http://schemas.microsoft.com/office/word/2010/wordprocessingDrawing" xmlns:wp="http://schemas.openxmlformats.org/drawingml/2006/wordprocessingDrawing" xmlns:w10="urn:schemas-microsoft-com:office:word" xmlns:w="http://schemas.openxmlformats.org/wordprocessingml/2006/main" xmlns:w14="http://schemas.microsoft.com/office/word/2010/wordml" xmlns:w15="http://schemas.microsoft.com/office/word/2012/wordml" xmlns:wpg="http://schemas.microsoft.com/office/word/2010/wordprocessingGroup" xmlns:wpi="http://schemas.microsoft.com/office/word/2010/wordprocessingInk" xmlns:wne="http://schemas.microsoft.com/office/word/2006/wordml" xmlns:wps="http://schemas.microsoft.com/office/word/2010/wordprocessingShape" mc:Ignorable="w14 w15 wp14">
-  <w:p>
-    <w:pPr>
-      <w:pStyle w:val="Kopfzeile"/>
-    </w:pPr>
-  </w:p>
-</w:hdr>
-</file>
-
-<file path=word/header2.xml><?xml version="1.0" encoding="utf-8"?>
 <w:hdr xmlns:wpc="http://schemas.microsoft.com/office/word/2010/wordprocessingCanvas" xmlns:mo="http://schemas.microsoft.com/office/mac/office/2008/main" xmlns:mc="http://schemas.openxmlformats.org/markup-compatibility/2006" xmlns:mv="urn:schemas-microsoft-com:mac:vml" xmlns:o="urn:schemas-microsoft-com:office:office" xmlns:r="http://schemas.openxmlformats.org/officeDocument/2006/relationships" xmlns:m="http://schemas.openxmlformats.org/officeDocument/2006/math" xmlns:v="urn:schemas-microsoft-com:vml" xmlns:wp14="http://schemas.microsoft.com/office/word/2010/wordprocessingDrawing" xmlns:wp="http://schemas.openxmlformats.org/drawingml/2006/wordprocessingDrawing" xmlns:w10="urn:schemas-microsoft-com:office:word" xmlns:w="http://schemas.openxmlformats.org/wordprocessingml/2006/main" xmlns:w14="http://schemas.microsoft.com/office/word/2010/wordml" xmlns:w15="http://schemas.microsoft.com/office/word/2012/wordml" xmlns:wpg="http://schemas.microsoft.com/office/word/2010/wordprocessingGroup" xmlns:wpi="http://schemas.microsoft.com/office/word/2010/wordprocessingInk" xmlns:wne="http://schemas.microsoft.com/office/word/2006/wordml" xmlns:wps="http://schemas.microsoft.com/office/word/2010/wordprocessingShape" mc:Ignorable="w14 w15 wp14">
   <w:p>
     <w:pPr>
@@ -2920,18 +2922,6 @@
       <w:tab/>
       <w:t xml:space="preserve">          </w:t>
     </w:r>
-    <w:bookmarkStart w:id="10" w:name="_GoBack"/>
-    <w:bookmarkEnd w:id="10"/>
-  </w:p>
-</w:hdr>
-</file>
-
-<file path=word/header3.xml><?xml version="1.0" encoding="utf-8"?>
-<w:hdr xmlns:wpc="http://schemas.microsoft.com/office/word/2010/wordprocessingCanvas" xmlns:mo="http://schemas.microsoft.com/office/mac/office/2008/main" xmlns:mc="http://schemas.openxmlformats.org/markup-compatibility/2006" xmlns:mv="urn:schemas-microsoft-com:mac:vml" xmlns:o="urn:schemas-microsoft-com:office:office" xmlns:r="http://schemas.openxmlformats.org/officeDocument/2006/relationships" xmlns:m="http://schemas.openxmlformats.org/officeDocument/2006/math" xmlns:v="urn:schemas-microsoft-com:vml" xmlns:wp14="http://schemas.microsoft.com/office/word/2010/wordprocessingDrawing" xmlns:wp="http://schemas.openxmlformats.org/drawingml/2006/wordprocessingDrawing" xmlns:w10="urn:schemas-microsoft-com:office:word" xmlns:w="http://schemas.openxmlformats.org/wordprocessingml/2006/main" xmlns:w14="http://schemas.microsoft.com/office/word/2010/wordml" xmlns:w15="http://schemas.microsoft.com/office/word/2012/wordml" xmlns:wpg="http://schemas.microsoft.com/office/word/2010/wordprocessingGroup" xmlns:wpi="http://schemas.microsoft.com/office/word/2010/wordprocessingInk" xmlns:wne="http://schemas.microsoft.com/office/word/2006/wordml" xmlns:wps="http://schemas.microsoft.com/office/word/2010/wordprocessingShape" mc:Ignorable="w14 w15 wp14">
-  <w:p>
-    <w:pPr>
-      <w:pStyle w:val="Kopfzeile"/>
-    </w:pPr>
   </w:p>
 </w:hdr>
 </file>
@@ -6230,7 +6220,7 @@
 </file>
 
 <file path=customXml/itemProps1.xml><?xml version="1.0" encoding="utf-8"?>
-<ds:datastoreItem xmlns:ds="http://schemas.openxmlformats.org/officeDocument/2006/customXml" ds:itemID="{536B517E-C679-5841-9B2E-C85DF8C04F30}">
+<ds:datastoreItem xmlns:ds="http://schemas.openxmlformats.org/officeDocument/2006/customXml" ds:itemID="{9274E52B-2007-564A-98C3-F05D6AF92B22}">
   <ds:schemaRefs>
     <ds:schemaRef ds:uri="http://schemas.openxmlformats.org/officeDocument/2006/bibliography"/>
   </ds:schemaRefs>

</xml_diff>